<commit_message>
Note pre processing result
</commit_message>
<xml_diff>
--- a/documents/thesis/Thesis_LuongTriVy_ITITIU20359.docx
+++ b/documents/thesis/Thesis_LuongTriVy_ITITIU20359.docx
@@ -12342,23 +12342,7 @@
         <w:spacing w:line="360" w:lineRule="auto"/>
       </w:pPr>
       <w:r>
-        <w:t xml:space="preserve">The system is heavily dependent upon the usage of Docker as a method to ensure system stability and interoperability. The usage of containers can decrease unforeseen errors caused by operating systems or package dependencies by having Dockerfiles predefining steps that are required to complete before each </w:t>
-      </w:r>
-      <w:proofErr w:type="gramStart"/>
-      <w:r>
-        <w:t>containers start</w:t>
-      </w:r>
-      <w:proofErr w:type="gramEnd"/>
-      <w:r>
-        <w:t xml:space="preserve">. Through these steps, both the version of the operating system and the project’s dependencies can be defined, ensuring that the system </w:t>
-      </w:r>
-      <w:proofErr w:type="gramStart"/>
-      <w:r>
-        <w:t>would</w:t>
-      </w:r>
-      <w:proofErr w:type="gramEnd"/>
-      <w:r>
-        <w:t xml:space="preserve"> work for as long as these packages are supported and available. </w:t>
+        <w:t xml:space="preserve">The system is heavily dependent upon the usage of Docker as a method to ensure system stability and interoperability. The usage of containers can decrease unforeseen errors caused by operating systems or package dependencies by having Dockerfiles predefining steps that are required to complete before each containers start. Through these steps, both the version of the operating system and the project’s dependencies can be defined, ensuring that the system would work for as long as these packages are supported and available. </w:t>
       </w:r>
     </w:p>
     <w:p>
@@ -12972,23 +12956,7 @@
         <w:t xml:space="preserve">GROBID is set up as a separate Docker container in which a PDF file or a whole PDF can be used as an input to the system. </w:t>
       </w:r>
       <w:r>
-        <w:t xml:space="preserve">Since GROBID </w:t>
-      </w:r>
-      <w:proofErr w:type="gramStart"/>
-      <w:r>
-        <w:t>provide</w:t>
-      </w:r>
-      <w:proofErr w:type="gramEnd"/>
-      <w:r>
-        <w:t xml:space="preserve"> prebuilt Docker containers which can help users build and use them on both Windows and Linux, building the entire system from source is not necessary as you would be forced to use Linux to develop the entire system. Communicating with said container is simply through the use of the provided APIs. Since wrappers libraries are provided to </w:t>
-      </w:r>
-      <w:proofErr w:type="gramStart"/>
-      <w:r>
-        <w:t>user</w:t>
-      </w:r>
-      <w:proofErr w:type="gramEnd"/>
-      <w:r>
-        <w:t xml:space="preserve"> for quick integration of their system with GROBID, the act of utilizing these APIs </w:t>
+        <w:t xml:space="preserve">Since GROBID provide prebuilt Docker containers which can help users build and use them on both Windows and Linux, building the entire system from source is not necessary as you would be forced to use Linux to develop the entire system. Communicating with said container is simply through the use of the provided APIs. Since wrappers libraries are provided to user for quick integration of their system with GROBID, the act of utilizing these APIs </w:t>
       </w:r>
       <w:proofErr w:type="gramStart"/>
       <w:r>
@@ -13922,15 +13890,7 @@
         <w:t xml:space="preserve"> difference between each method would be in this step since each method can contain multiple steps within themselves, causing each one to be different from one another</w:t>
       </w:r>
       <w:r>
-        <w:t xml:space="preserve">. In theory, a ranking can be made using other methods </w:t>
-      </w:r>
-      <w:proofErr w:type="gramStart"/>
-      <w:r>
-        <w:t>beside</w:t>
-      </w:r>
-      <w:proofErr w:type="gramEnd"/>
-      <w:r>
-        <w:t xml:space="preserve"> the provided extractive methods, as the only </w:t>
+        <w:t xml:space="preserve">. In theory, a ranking can be made using other methods beside the provided extractive methods, as the only </w:t>
       </w:r>
       <w:r>
         <w:lastRenderedPageBreak/>
@@ -13998,9 +13958,9 @@
       <w:pPr>
         <w:pStyle w:val="Caption"/>
       </w:pPr>
-      <w:bookmarkStart w:id="144" w:name="_Toc169634974"/>
-      <w:bookmarkStart w:id="145" w:name="_Toc170942136"/>
-      <w:bookmarkStart w:id="146" w:name="_Ref170944099"/>
+      <w:bookmarkStart w:id="144" w:name="_Ref170944099"/>
+      <w:bookmarkStart w:id="145" w:name="_Toc169634974"/>
+      <w:bookmarkStart w:id="146" w:name="_Toc170942136"/>
       <w:r>
         <w:t xml:space="preserve">Figure </w:t>
       </w:r>
@@ -14043,15 +14003,15 @@
       <w:r>
         <w:fldChar w:fldCharType="end"/>
       </w:r>
+      <w:bookmarkEnd w:id="144"/>
+      <w:r>
+        <w:t xml:space="preserve">- </w:t>
+      </w:r>
+      <w:r>
+        <w:t>Proposed pre-processing module diagram</w:t>
+      </w:r>
+      <w:bookmarkEnd w:id="145"/>
       <w:bookmarkEnd w:id="146"/>
-      <w:r>
-        <w:t xml:space="preserve">- </w:t>
-      </w:r>
-      <w:r>
-        <w:t>Proposed pre-processing module diagram</w:t>
-      </w:r>
-      <w:bookmarkEnd w:id="144"/>
-      <w:bookmarkEnd w:id="145"/>
       <w:r>
         <w:t xml:space="preserve"> </w:t>
       </w:r>
@@ -14301,15 +14261,7 @@
         <w:t xml:space="preserve">When implementing and executing the system while utilizing the abstractive summarization method, none of the available model would be practical enough to be used as </w:t>
       </w:r>
       <w:r>
-        <w:t xml:space="preserve">an application practically due to its long inference time. This is especially true in cases where </w:t>
-      </w:r>
-      <w:proofErr w:type="gramStart"/>
-      <w:r>
-        <w:t>user</w:t>
-      </w:r>
-      <w:proofErr w:type="gramEnd"/>
-      <w:r>
-        <w:t xml:space="preserve"> have no access to powerful GPU but can only make use of the computer CPU. A possible solution to this issue is to set the system up as a cloud service, allowing for ease of access to users, and horizontal scaling of the entire system to make use of powerful GPUs through cloud providers. Although this method is technically viable, the cost involved with running an AI model through cloud services can be tremendous, especially when powerful GPUs are involved. </w:t>
+        <w:t xml:space="preserve">an application practically due to its long inference time. This is especially true in cases where user have no access to powerful GPU but can only make use of the computer CPU. A possible solution to this issue is to set the system up as a cloud service, allowing for ease of access to users, and horizontal scaling of the entire system to make use of powerful GPUs through cloud providers. Although this method is technically viable, the cost involved with running an AI model through cloud services can be tremendous, especially when powerful GPUs are involved. </w:t>
       </w:r>
     </w:p>
     <w:p>
@@ -14369,10 +14321,7 @@
         <w:spacing w:line="360" w:lineRule="auto"/>
       </w:pPr>
       <w:r>
-        <w:t>Since each method executes both methods in different ways, the combination of each method with an abstractive summarization method must be examined and evaluated</w:t>
-      </w:r>
-      <w:r>
-        <w:t xml:space="preserve">. </w:t>
+        <w:t xml:space="preserve">Since each method executes both methods in different ways, the combination of each method with an abstractive summarization method must be examined and evaluated. </w:t>
       </w:r>
       <w:r>
         <w:t xml:space="preserve">Effectively, after implementing this change, the entire system </w:t>
@@ -23963,27 +23912,7 @@
           <w:sz w:val="16"/>
           <w:szCs w:val="16"/>
         </w:rPr>
-        <w:t xml:space="preserve"> market due to shrinking working age share of the population, there is a pressing need to protect the health and productivity of the economically active population. Therefore, critical decisions on health care interventions, as well as occupational health and safety policies, have to be made constantly. </w:t>
-      </w:r>
-      <w:proofErr w:type="gramStart"/>
-      <w:r>
-        <w:rPr>
-          <w:rFonts w:ascii="Courier New" w:eastAsia="Times New Roman" w:hAnsi="Courier New" w:cs="Courier New"/>
-          <w:color w:val="448C27"/>
-          <w:sz w:val="16"/>
-          <w:szCs w:val="16"/>
-        </w:rPr>
-        <w:t>The evidence</w:t>
-      </w:r>
-      <w:proofErr w:type="gramEnd"/>
-      <w:r>
-        <w:rPr>
-          <w:rFonts w:ascii="Courier New" w:eastAsia="Times New Roman" w:hAnsi="Courier New" w:cs="Courier New"/>
-          <w:color w:val="448C27"/>
-          <w:sz w:val="16"/>
-          <w:szCs w:val="16"/>
-        </w:rPr>
-        <w:t xml:space="preserve"> from clinical trials and observational studies, in addition to assessments about the productivity consequences, are crucial to make those decisions. The purpose of this paper is to develop a unified framework for the measurement and valuation of outcomes of such </w:t>
+        <w:t xml:space="preserve"> market due to shrinking working age share of the population, there is a pressing need to protect the health and productivity of the economically active population. Therefore, critical decisions on health care interventions, as well as occupational health and safety policies, have to be made constantly. The evidence from clinical trials and observational studies, in addition to assessments about the productivity consequences, are crucial to make those decisions. The purpose of this paper is to develop a unified framework for the measurement and valuation of outcomes of such </w:t>
       </w:r>
       <w:proofErr w:type="spellStart"/>
       <w:r>
@@ -28885,12 +28814,13 @@
     </w:p>
     <w:p>
       <w:pPr>
-        <w:spacing w:before="40" w:after="40"/>
+        <w:spacing w:before="40" w:after="40" w:line="360" w:lineRule="auto"/>
       </w:pPr>
     </w:p>
     <w:p>
       <w:pPr>
         <w:pStyle w:val="Bibliography"/>
+        <w:spacing w:line="360" w:lineRule="auto"/>
       </w:pPr>
       <w:r>
         <w:fldChar w:fldCharType="begin"/>
@@ -28916,20 +28846,13 @@
         <w:t>Learn. Publ.</w:t>
       </w:r>
       <w:r>
-        <w:t xml:space="preserve">, vol. 23, pp. 258–263, Jul. 2010, </w:t>
-      </w:r>
-      <w:proofErr w:type="spellStart"/>
-      <w:r>
-        <w:t>doi</w:t>
-      </w:r>
-      <w:proofErr w:type="spellEnd"/>
-      <w:r>
-        <w:t>: 10.1087/20100308.</w:t>
+        <w:t>, vol. 23, pp. 258–263, Jul. 2010, doi: 10.1087/20100308.</w:t>
       </w:r>
     </w:p>
     <w:p>
       <w:pPr>
         <w:pStyle w:val="Bibliography"/>
+        <w:spacing w:line="360" w:lineRule="auto"/>
       </w:pPr>
       <w:r>
         <w:t>[2]</w:t>
@@ -28946,36 +28869,13 @@
         <w:t>Research and Advanced Technology for Digital Libraries</w:t>
       </w:r>
       <w:r>
-        <w:t xml:space="preserve">, M. Agosti, J. </w:t>
-      </w:r>
-      <w:proofErr w:type="spellStart"/>
-      <w:r>
-        <w:t>Borbinha</w:t>
-      </w:r>
-      <w:proofErr w:type="spellEnd"/>
-      <w:r>
-        <w:t xml:space="preserve">, S. </w:t>
-      </w:r>
-      <w:proofErr w:type="spellStart"/>
-      <w:r>
-        <w:t>Kapidakis</w:t>
-      </w:r>
-      <w:proofErr w:type="spellEnd"/>
-      <w:r>
-        <w:t xml:space="preserve">, C. Papatheodorou, and G. Tsakonas, Eds., Berlin, Heidelberg: Springer, 2009, pp. 473–474. </w:t>
-      </w:r>
-      <w:proofErr w:type="spellStart"/>
-      <w:r>
-        <w:t>doi</w:t>
-      </w:r>
-      <w:proofErr w:type="spellEnd"/>
-      <w:r>
-        <w:t>: 10.1007/978-3-642-04346-8_62.</w:t>
+        <w:t>, M. Agosti, J. Borbinha, S. Kapidakis, C. Papatheodorou, and G. Tsakonas, Eds., Berlin, Heidelberg: Springer, 2009, pp. 473–474. doi: 10.1007/978-3-642-04346-8_62.</w:t>
       </w:r>
     </w:p>
     <w:p>
       <w:pPr>
         <w:pStyle w:val="Bibliography"/>
+        <w:spacing w:line="360" w:lineRule="auto"/>
       </w:pPr>
       <w:r>
         <w:t>[3]</w:t>
@@ -28988,21 +28888,14 @@
     <w:p>
       <w:pPr>
         <w:pStyle w:val="Bibliography"/>
+        <w:spacing w:line="360" w:lineRule="auto"/>
       </w:pPr>
       <w:r>
         <w:t>[4]</w:t>
       </w:r>
       <w:r>
         <w:tab/>
-        <w:t xml:space="preserve">D. </w:t>
-      </w:r>
-      <w:proofErr w:type="spellStart"/>
-      <w:r>
-        <w:t>Jurafsky</w:t>
-      </w:r>
-      <w:proofErr w:type="spellEnd"/>
-      <w:r>
-        <w:t xml:space="preserve"> and J. H. Martin, </w:t>
+        <w:t xml:space="preserve">D. Jurafsky and J. H. Martin, </w:t>
       </w:r>
       <w:r>
         <w:rPr>
@@ -29018,6 +28911,7 @@
     <w:p>
       <w:pPr>
         <w:pStyle w:val="Bibliography"/>
+        <w:spacing w:line="360" w:lineRule="auto"/>
       </w:pPr>
       <w:r>
         <w:t>[5]</w:t>
@@ -29034,20 +28928,13 @@
         <w:t>Expert Syst. Appl.</w:t>
       </w:r>
       <w:r>
-        <w:t xml:space="preserve">, vol. 165, p. 113679, Mar. 2021, </w:t>
-      </w:r>
-      <w:proofErr w:type="spellStart"/>
-      <w:r>
-        <w:t>doi</w:t>
-      </w:r>
-      <w:proofErr w:type="spellEnd"/>
-      <w:r>
-        <w:t>: 10.1016/j.eswa.2020.113679.</w:t>
+        <w:t>, vol. 165, p. 113679, Mar. 2021, doi: 10.1016/j.eswa.2020.113679.</w:t>
       </w:r>
     </w:p>
     <w:p>
       <w:pPr>
         <w:pStyle w:val="Bibliography"/>
+        <w:spacing w:line="360" w:lineRule="auto"/>
       </w:pPr>
       <w:r>
         <w:t>[6]</w:t>
@@ -29070,6 +28957,7 @@
     <w:p>
       <w:pPr>
         <w:pStyle w:val="Bibliography"/>
+        <w:spacing w:line="360" w:lineRule="auto"/>
       </w:pPr>
       <w:r>
         <w:t>[7]</w:t>
@@ -29078,76 +28966,196 @@
         <w:tab/>
         <w:t xml:space="preserve">P. W. Foltz, “Latent semantic analysis for text-based research,” </w:t>
       </w:r>
-      <w:proofErr w:type="spellStart"/>
       <w:r>
         <w:rPr>
           <w:i/>
           <w:iCs/>
         </w:rPr>
-        <w:t>Behav</w:t>
-      </w:r>
-      <w:proofErr w:type="spellEnd"/>
+        <w:t>Behav. Res. Methods Instrum. Comput.</w:t>
+      </w:r>
+      <w:r>
+        <w:t>, vol. 28, no. 2, pp. 197–202, Jun. 1996, doi: 10.3758/BF03204765.</w:t>
+      </w:r>
+    </w:p>
+    <w:p>
+      <w:pPr>
+        <w:pStyle w:val="Bibliography"/>
+        <w:spacing w:line="360" w:lineRule="auto"/>
+      </w:pPr>
+      <w:r>
+        <w:t>[8]</w:t>
+      </w:r>
+      <w:r>
+        <w:tab/>
+        <w:t xml:space="preserve">M. Lewis </w:t>
+      </w:r>
       <w:r>
         <w:rPr>
           <w:i/>
           <w:iCs/>
         </w:rPr>
-        <w:t xml:space="preserve">. Res. Methods </w:t>
-      </w:r>
-      <w:proofErr w:type="spellStart"/>
+        <w:t>et al.</w:t>
+      </w:r>
+      <w:r>
+        <w:t>, “BART: Denoising Sequence-to-Sequence Pre-training for Natural Language Generation, Translation, and Comprehension.” arXiv, Oct. 29, 2019. doi: 10.48550/arXiv.1910.13461.</w:t>
+      </w:r>
+    </w:p>
+    <w:p>
+      <w:pPr>
+        <w:pStyle w:val="Bibliography"/>
+        <w:spacing w:line="360" w:lineRule="auto"/>
+      </w:pPr>
+      <w:r>
+        <w:t>[9]</w:t>
+      </w:r>
+      <w:r>
+        <w:tab/>
+        <w:t xml:space="preserve">C. Raffel </w:t>
+      </w:r>
       <w:r>
         <w:rPr>
           <w:i/>
           <w:iCs/>
         </w:rPr>
-        <w:t>Instrum</w:t>
-      </w:r>
-      <w:proofErr w:type="spellEnd"/>
+        <w:t>et al.</w:t>
+      </w:r>
+      <w:r>
+        <w:t>, “Exploring the Limits of Transfer Learning with a Unified Text-to-Text Transformer.” arXiv, Sep. 19, 2023. Accessed: Jun. 08, 2024. [Online]. Available: http://arxiv.org/abs/1910.10683</w:t>
+      </w:r>
+    </w:p>
+    <w:p>
+      <w:pPr>
+        <w:pStyle w:val="Bibliography"/>
+        <w:spacing w:line="360" w:lineRule="auto"/>
+      </w:pPr>
+      <w:r>
+        <w:t>[10]</w:t>
+      </w:r>
+      <w:r>
+        <w:tab/>
+        <w:t xml:space="preserve">F. Zhuang </w:t>
+      </w:r>
       <w:r>
         <w:rPr>
           <w:i/>
           <w:iCs/>
         </w:rPr>
-        <w:t xml:space="preserve">. </w:t>
-      </w:r>
-      <w:proofErr w:type="spellStart"/>
+        <w:t>et al.</w:t>
+      </w:r>
+      <w:r>
+        <w:t>, “A Comprehensive Survey on Transfer Learning.” arXiv, Jun. 23, 2020. doi: 10.48550/arXiv.1911.02685.</w:t>
+      </w:r>
+    </w:p>
+    <w:p>
+      <w:pPr>
+        <w:pStyle w:val="Bibliography"/>
+        <w:spacing w:line="360" w:lineRule="auto"/>
+      </w:pPr>
+      <w:r>
+        <w:t>[11]</w:t>
+      </w:r>
+      <w:r>
+        <w:tab/>
+        <w:t xml:space="preserve">X. Han </w:t>
+      </w:r>
       <w:r>
         <w:rPr>
           <w:i/>
           <w:iCs/>
         </w:rPr>
-        <w:t>Comput</w:t>
-      </w:r>
-      <w:proofErr w:type="spellEnd"/>
+        <w:t>et al.</w:t>
+      </w:r>
+      <w:r>
+        <w:t>, “Pre-Trained Models: Past, Present and Future.” arXiv, Aug. 11, 2021. doi: 10.48550/arXiv.2106.07139.</w:t>
+      </w:r>
+    </w:p>
+    <w:p>
+      <w:pPr>
+        <w:pStyle w:val="Bibliography"/>
+        <w:spacing w:line="360" w:lineRule="auto"/>
+      </w:pPr>
+      <w:r>
+        <w:t>[12]</w:t>
+      </w:r>
+      <w:r>
+        <w:tab/>
+        <w:t>“Falconsai/text_summarization · Hugging Face.” Accessed: Jun. 12, 2024. [Online]. Available: https://huggingface.co/Falconsai/text_summarization</w:t>
+      </w:r>
+    </w:p>
+    <w:p>
+      <w:pPr>
+        <w:pStyle w:val="Bibliography"/>
+        <w:spacing w:line="360" w:lineRule="auto"/>
+      </w:pPr>
+      <w:r>
+        <w:lastRenderedPageBreak/>
+        <w:t>[13]</w:t>
+      </w:r>
+      <w:r>
+        <w:tab/>
+        <w:t>“facebook/bart-large-cnn · Hugging Face.” Accessed: Jun. 12, 2024. [Online]. Available: https://huggingface.co/facebook/bart-large-cnn</w:t>
+      </w:r>
+    </w:p>
+    <w:p>
+      <w:pPr>
+        <w:pStyle w:val="Bibliography"/>
+        <w:spacing w:line="360" w:lineRule="auto"/>
+      </w:pPr>
+      <w:r>
+        <w:t>[14]</w:t>
+      </w:r>
+      <w:r>
+        <w:tab/>
+        <w:t>Stability AI Language Team, “Stable LM 2 1.6B.” Accessed: Jun. 18, 2024. [Online]. Available: https://huggingface.co/stabilityai/stablelm-2-1_6b-chat</w:t>
+      </w:r>
+    </w:p>
+    <w:p>
+      <w:pPr>
+        <w:pStyle w:val="Bibliography"/>
+        <w:spacing w:line="360" w:lineRule="auto"/>
+      </w:pPr>
+      <w:r>
+        <w:t>[15]</w:t>
+      </w:r>
+      <w:r>
+        <w:tab/>
+        <w:t xml:space="preserve">K. M. Hermann </w:t>
+      </w:r>
       <w:r>
         <w:rPr>
           <w:i/>
           <w:iCs/>
         </w:rPr>
-        <w:t>.</w:t>
-      </w:r>
-      <w:r>
-        <w:t xml:space="preserve">, vol. 28, no. 2, pp. 197–202, Jun. 1996, </w:t>
-      </w:r>
-      <w:proofErr w:type="spellStart"/>
-      <w:r>
-        <w:t>doi</w:t>
-      </w:r>
-      <w:proofErr w:type="spellEnd"/>
-      <w:r>
-        <w:t>: 10.3758/BF03204765.</w:t>
+        <w:t>et al.</w:t>
+      </w:r>
+      <w:r>
+        <w:t>, “Teaching Machines to Read and Comprehend.” arXiv, Nov. 19, 2015. doi: 10.48550/arXiv.1506.03340.</w:t>
       </w:r>
     </w:p>
     <w:p>
       <w:pPr>
         <w:pStyle w:val="Bibliography"/>
-      </w:pPr>
-      <w:r>
-        <w:t>[8]</w:t>
+        <w:spacing w:line="360" w:lineRule="auto"/>
+      </w:pPr>
+      <w:r>
+        <w:t>[16]</w:t>
       </w:r>
       <w:r>
         <w:tab/>
-        <w:t xml:space="preserve">M. Lewis </w:t>
+        <w:t>A. See, P. J. Liu, and C. D. Manning, “Get To The Point: Summarization with Pointer-Generator Networks.” arXiv, Apr. 25, 2017. doi: 10.48550/arXiv.1704.04368.</w:t>
+      </w:r>
+    </w:p>
+    <w:p>
+      <w:pPr>
+        <w:pStyle w:val="Bibliography"/>
+        <w:spacing w:line="360" w:lineRule="auto"/>
+      </w:pPr>
+      <w:r>
+        <w:t>[17]</w:t>
+      </w:r>
+      <w:r>
+        <w:tab/>
+        <w:t xml:space="preserve">V. Karpukhin </w:t>
       </w:r>
       <w:r>
         <w:rPr>
@@ -29157,35 +29165,20 @@
         <w:t>et al.</w:t>
       </w:r>
       <w:r>
-        <w:t xml:space="preserve">, “BART: Denoising Sequence-to-Sequence Pre-training for Natural Language Generation, Translation, and Comprehension.” </w:t>
-      </w:r>
-      <w:proofErr w:type="spellStart"/>
-      <w:r>
-        <w:t>arXiv</w:t>
-      </w:r>
-      <w:proofErr w:type="spellEnd"/>
-      <w:r>
-        <w:t xml:space="preserve">, Oct. 29, 2019. </w:t>
-      </w:r>
-      <w:proofErr w:type="spellStart"/>
-      <w:r>
-        <w:t>doi</w:t>
-      </w:r>
-      <w:proofErr w:type="spellEnd"/>
-      <w:r>
-        <w:t>: 10.48550/arXiv.1910.13461.</w:t>
+        <w:t>, “Dense Passage Retrieval for Open-Domain Question Answering.” arXiv, Sep. 30, 2020. doi: 10.48550/arXiv.2004.04906.</w:t>
       </w:r>
     </w:p>
     <w:p>
       <w:pPr>
         <w:pStyle w:val="Bibliography"/>
-      </w:pPr>
-      <w:r>
-        <w:t>[9]</w:t>
+        <w:spacing w:line="360" w:lineRule="auto"/>
+      </w:pPr>
+      <w:r>
+        <w:t>[18]</w:t>
       </w:r>
       <w:r>
         <w:tab/>
-        <w:t xml:space="preserve">C. Raffel </w:t>
+        <w:t xml:space="preserve">N. Ding </w:t>
       </w:r>
       <w:r>
         <w:rPr>
@@ -29195,27 +29188,20 @@
         <w:t>et al.</w:t>
       </w:r>
       <w:r>
-        <w:t xml:space="preserve">, “Exploring the Limits of Transfer Learning with a Unified Text-to-Text Transformer.” </w:t>
-      </w:r>
-      <w:proofErr w:type="spellStart"/>
-      <w:r>
-        <w:t>arXiv</w:t>
-      </w:r>
-      <w:proofErr w:type="spellEnd"/>
-      <w:r>
-        <w:t>, Sep. 19, 2023. Accessed: Jun. 08, 2024. [Online]. Available: http://arxiv.org/abs/1910.10683</w:t>
+        <w:t>, “Enhancing Chat Language Models by Scaling High-quality Instructional Conversations.” arXiv, May 23, 2023. doi: 10.48550/arXiv.2305.14233.</w:t>
       </w:r>
     </w:p>
     <w:p>
       <w:pPr>
         <w:pStyle w:val="Bibliography"/>
-      </w:pPr>
-      <w:r>
-        <w:t>[10]</w:t>
+        <w:spacing w:line="360" w:lineRule="auto"/>
+      </w:pPr>
+      <w:r>
+        <w:t>[19]</w:t>
       </w:r>
       <w:r>
         <w:tab/>
-        <w:t xml:space="preserve">F. Zhuang </w:t>
+        <w:t xml:space="preserve">L. Tunstall </w:t>
       </w:r>
       <w:r>
         <w:rPr>
@@ -29225,35 +29211,20 @@
         <w:t>et al.</w:t>
       </w:r>
       <w:r>
-        <w:t xml:space="preserve">, “A Comprehensive Survey on Transfer Learning.” </w:t>
-      </w:r>
-      <w:proofErr w:type="spellStart"/>
-      <w:r>
-        <w:t>arXiv</w:t>
-      </w:r>
-      <w:proofErr w:type="spellEnd"/>
-      <w:r>
-        <w:t xml:space="preserve">, Jun. 23, 2020. </w:t>
-      </w:r>
-      <w:proofErr w:type="spellStart"/>
-      <w:r>
-        <w:t>doi</w:t>
-      </w:r>
-      <w:proofErr w:type="spellEnd"/>
-      <w:r>
-        <w:t>: 10.48550/arXiv.1911.02685.</w:t>
+        <w:t>, “Zephyr: Direct Distillation of LM Alignment.” arXiv, Oct. 25, 2023. doi: 10.48550/arXiv.2310.16944.</w:t>
       </w:r>
     </w:p>
     <w:p>
       <w:pPr>
         <w:pStyle w:val="Bibliography"/>
-      </w:pPr>
-      <w:r>
-        <w:t>[11]</w:t>
+        <w:spacing w:line="360" w:lineRule="auto"/>
+      </w:pPr>
+      <w:r>
+        <w:t>[20]</w:t>
       </w:r>
       <w:r>
         <w:tab/>
-        <w:t xml:space="preserve">X. Han </w:t>
+        <w:t xml:space="preserve">L. Yu </w:t>
       </w:r>
       <w:r>
         <w:rPr>
@@ -29263,79 +29234,46 @@
         <w:t>et al.</w:t>
       </w:r>
       <w:r>
-        <w:t xml:space="preserve">, “Pre-Trained Models: Past, Present and Future.” </w:t>
-      </w:r>
-      <w:proofErr w:type="spellStart"/>
-      <w:r>
-        <w:t>arXiv</w:t>
-      </w:r>
-      <w:proofErr w:type="spellEnd"/>
-      <w:r>
-        <w:t xml:space="preserve">, Aug. 11, 2021. </w:t>
-      </w:r>
-      <w:proofErr w:type="spellStart"/>
-      <w:r>
-        <w:t>doi</w:t>
-      </w:r>
-      <w:proofErr w:type="spellEnd"/>
-      <w:r>
-        <w:t>: 10.48550/arXiv.2106.07139.</w:t>
+        <w:t>, “MetaMath: Bootstrap Your Own Mathematical Questions for Large Language Models.” arXiv, May 03, 2024. doi: 10.48550/arXiv.2309.12284.</w:t>
       </w:r>
     </w:p>
     <w:p>
       <w:pPr>
         <w:pStyle w:val="Bibliography"/>
-      </w:pPr>
-      <w:r>
-        <w:t>[12]</w:t>
+        <w:spacing w:line="360" w:lineRule="auto"/>
+      </w:pPr>
+      <w:r>
+        <w:t>[21]</w:t>
       </w:r>
       <w:r>
         <w:tab/>
-        <w:t>“Falconsai/text_summarization · Hugging Face.” Accessed: Jun. 12, 2024. [Online]. Available: https://huggingface.co/Falconsai/text_summarization</w:t>
+        <w:t>Wing Lian, Bleys Goodson, Eugene Pentland, Austin Cook, Chanvichet Vong, and “Teknium,” “OpenOrca: An Open Dataset of GPT Augmented FLAN Reasoning Traces.” Accessed: Jun. 18, 2024. [Online]. Available: https://huggingface.co/datasets/Open-Orca/OpenOrca/blob/main/README.md</w:t>
       </w:r>
     </w:p>
     <w:p>
       <w:pPr>
         <w:pStyle w:val="Bibliography"/>
-      </w:pPr>
-      <w:r>
-        <w:t>[13]</w:t>
+        <w:spacing w:line="360" w:lineRule="auto"/>
+      </w:pPr>
+      <w:r>
+        <w:t>[22]</w:t>
       </w:r>
       <w:r>
         <w:tab/>
-        <w:t>“</w:t>
-      </w:r>
-      <w:proofErr w:type="spellStart"/>
-      <w:r>
-        <w:t>facebook</w:t>
-      </w:r>
-      <w:proofErr w:type="spellEnd"/>
-      <w:r>
-        <w:t>/bart-large-cnn · Hugging Face.” Accessed: Jun. 12, 2024. [Online]. Available: https://huggingface.co/facebook/bart-large-cnn</w:t>
+        <w:t>S. Mukherjee, A. Mitra, G. Jawahar, S. Agarwal, H. Palangi, and A. Awadallah, “Orca: Progressive Learning from Complex Explanation Traces of GPT-4.” arXiv, Jun. 05, 2023. doi: 10.48550/arXiv.2306.02707.</w:t>
       </w:r>
     </w:p>
     <w:p>
       <w:pPr>
         <w:pStyle w:val="Bibliography"/>
-      </w:pPr>
-      <w:r>
-        <w:t>[14]</w:t>
+        <w:spacing w:line="360" w:lineRule="auto"/>
+      </w:pPr>
+      <w:r>
+        <w:t>[23]</w:t>
       </w:r>
       <w:r>
         <w:tab/>
-        <w:t>Stability AI Language Team, “Stable LM 2 1.6B.” Accessed: Jun. 18, 2024. [Online]. Available: https://huggingface.co/stabilityai/stablelm-2-1_6b-chat</w:t>
-      </w:r>
-    </w:p>
-    <w:p>
-      <w:pPr>
-        <w:pStyle w:val="Bibliography"/>
-      </w:pPr>
-      <w:r>
-        <w:t>[15]</w:t>
-      </w:r>
-      <w:r>
-        <w:tab/>
-        <w:t xml:space="preserve">K. M. Hermann </w:t>
+        <w:t xml:space="preserve">S. Longpre </w:t>
       </w:r>
       <w:r>
         <w:rPr>
@@ -29345,109 +29283,30 @@
         <w:t>et al.</w:t>
       </w:r>
       <w:r>
-        <w:t xml:space="preserve">, “Teaching Machines to Read and Comprehend.” </w:t>
-      </w:r>
-      <w:proofErr w:type="spellStart"/>
-      <w:r>
-        <w:t>arXiv</w:t>
-      </w:r>
-      <w:proofErr w:type="spellEnd"/>
-      <w:r>
-        <w:t xml:space="preserve">, Nov. 19, 2015. </w:t>
-      </w:r>
-      <w:proofErr w:type="spellStart"/>
-      <w:r>
-        <w:t>doi</w:t>
-      </w:r>
-      <w:proofErr w:type="spellEnd"/>
-      <w:r>
-        <w:t>: 10.48550/arXiv.1506.03340.</w:t>
-      </w:r>
-    </w:p>
-    <w:p>
-      <w:pPr>
-        <w:pStyle w:val="Bibliography"/>
-      </w:pPr>
-      <w:r>
-        <w:t>[16]</w:t>
-      </w:r>
-      <w:r>
-        <w:tab/>
-        <w:t xml:space="preserve">A. See, P. J. Liu, and C. D. Manning, “Get To The Point: Summarization with Pointer-Generator Networks.” </w:t>
-      </w:r>
-      <w:proofErr w:type="spellStart"/>
-      <w:r>
-        <w:t>arXiv</w:t>
-      </w:r>
-      <w:proofErr w:type="spellEnd"/>
-      <w:r>
-        <w:t xml:space="preserve">, Apr. 25, 2017. </w:t>
-      </w:r>
-      <w:proofErr w:type="spellStart"/>
-      <w:r>
-        <w:t>doi</w:t>
-      </w:r>
-      <w:proofErr w:type="spellEnd"/>
-      <w:r>
-        <w:t>: 10.48550/arXiv.1704.04368.</w:t>
-      </w:r>
-    </w:p>
-    <w:p>
-      <w:pPr>
-        <w:pStyle w:val="Bibliography"/>
-      </w:pPr>
-      <w:r>
-        <w:t>[17]</w:t>
-      </w:r>
-      <w:r>
-        <w:tab/>
-        <w:t xml:space="preserve">V. </w:t>
-      </w:r>
-      <w:proofErr w:type="spellStart"/>
-      <w:r>
-        <w:t>Karpukhin</w:t>
-      </w:r>
-      <w:proofErr w:type="spellEnd"/>
-      <w:r>
-        <w:t xml:space="preserve"> </w:t>
+        <w:t xml:space="preserve">, “The flan collection: designing data and methods for effective instruction tuning,” in </w:t>
       </w:r>
       <w:r>
         <w:rPr>
           <w:i/>
           <w:iCs/>
         </w:rPr>
-        <w:t>et al.</w:t>
-      </w:r>
-      <w:r>
-        <w:t xml:space="preserve">, “Dense Passage Retrieval for Open-Domain Question Answering.” </w:t>
-      </w:r>
-      <w:proofErr w:type="spellStart"/>
-      <w:r>
-        <w:t>arXiv</w:t>
-      </w:r>
-      <w:proofErr w:type="spellEnd"/>
-      <w:r>
-        <w:t xml:space="preserve">, Sep. 30, 2020. </w:t>
-      </w:r>
-      <w:proofErr w:type="spellStart"/>
-      <w:r>
-        <w:t>doi</w:t>
-      </w:r>
-      <w:proofErr w:type="spellEnd"/>
-      <w:r>
-        <w:t>: 10.48550/arXiv.2004.04906.</w:t>
+        <w:t>Proceedings of the 40th International Conference on Machine Learning</w:t>
+      </w:r>
+      <w:r>
+        <w:t>, in ICML’23, vol. 202. &lt;conf-loc&gt;, &lt;city&gt;Honolulu&lt;/city&gt;, &lt;state&gt;Hawaii&lt;/state&gt;, &lt;country&gt;USA&lt;/country&gt;, &lt;/conf-loc&gt;: JMLR.org, Jul. 2023, pp. 22631–22648.</w:t>
       </w:r>
     </w:p>
     <w:p>
       <w:pPr>
         <w:pStyle w:val="Bibliography"/>
-      </w:pPr>
-      <w:r>
-        <w:t>[18]</w:t>
+        <w:spacing w:line="360" w:lineRule="auto"/>
+      </w:pPr>
+      <w:r>
+        <w:t>[24]</w:t>
       </w:r>
       <w:r>
         <w:tab/>
-        <w:t xml:space="preserve">N. Ding </w:t>
+        <w:t xml:space="preserve">H. Touvron </w:t>
       </w:r>
       <w:r>
         <w:rPr>
@@ -29457,35 +29316,20 @@
         <w:t>et al.</w:t>
       </w:r>
       <w:r>
-        <w:t xml:space="preserve">, “Enhancing Chat Language Models by Scaling High-quality Instructional Conversations.” </w:t>
-      </w:r>
-      <w:proofErr w:type="spellStart"/>
-      <w:r>
-        <w:t>arXiv</w:t>
-      </w:r>
-      <w:proofErr w:type="spellEnd"/>
-      <w:r>
-        <w:t xml:space="preserve">, May 23, 2023. </w:t>
-      </w:r>
-      <w:proofErr w:type="spellStart"/>
-      <w:r>
-        <w:t>doi</w:t>
-      </w:r>
-      <w:proofErr w:type="spellEnd"/>
-      <w:r>
-        <w:t>: 10.48550/arXiv.2305.14233.</w:t>
+        <w:t>, “Llama 2: Open Foundation and Fine-Tuned Chat Models.” arXiv, Jul. 19, 2023. doi: 10.48550/arXiv.2307.09288.</w:t>
       </w:r>
     </w:p>
     <w:p>
       <w:pPr>
         <w:pStyle w:val="Bibliography"/>
-      </w:pPr>
-      <w:r>
-        <w:t>[19]</w:t>
+        <w:spacing w:line="360" w:lineRule="auto"/>
+      </w:pPr>
+      <w:r>
+        <w:t>[25]</w:t>
       </w:r>
       <w:r>
         <w:tab/>
-        <w:t xml:space="preserve">L. Tunstall </w:t>
+        <w:t xml:space="preserve">H. Touvron </w:t>
       </w:r>
       <w:r>
         <w:rPr>
@@ -29495,35 +29339,20 @@
         <w:t>et al.</w:t>
       </w:r>
       <w:r>
-        <w:t xml:space="preserve">, “Zephyr: Direct Distillation of LM Alignment.” </w:t>
-      </w:r>
-      <w:proofErr w:type="spellStart"/>
-      <w:r>
-        <w:t>arXiv</w:t>
-      </w:r>
-      <w:proofErr w:type="spellEnd"/>
-      <w:r>
-        <w:t xml:space="preserve">, Oct. 25, 2023. </w:t>
-      </w:r>
-      <w:proofErr w:type="spellStart"/>
-      <w:r>
-        <w:t>doi</w:t>
-      </w:r>
-      <w:proofErr w:type="spellEnd"/>
-      <w:r>
-        <w:t>: 10.48550/arXiv.2310.16944.</w:t>
+        <w:t>, “LLaMA: Open and Efficient Foundation Language Models.” arXiv, Feb. 27, 2023. doi: 10.48550/arXiv.2302.13971.</w:t>
       </w:r>
     </w:p>
     <w:p>
       <w:pPr>
         <w:pStyle w:val="Bibliography"/>
-      </w:pPr>
-      <w:r>
-        <w:t>[20]</w:t>
+        <w:spacing w:line="360" w:lineRule="auto"/>
+      </w:pPr>
+      <w:r>
+        <w:t>[26]</w:t>
       </w:r>
       <w:r>
         <w:tab/>
-        <w:t xml:space="preserve">L. Yu </w:t>
+        <w:t xml:space="preserve">T. Wolf </w:t>
       </w:r>
       <w:r>
         <w:rPr>
@@ -29533,232 +29362,84 @@
         <w:t>et al.</w:t>
       </w:r>
       <w:r>
-        <w:t xml:space="preserve">, “MetaMath: Bootstrap Your Own Mathematical Questions for Large Language Models.” </w:t>
-      </w:r>
-      <w:proofErr w:type="spellStart"/>
-      <w:r>
-        <w:t>arXiv</w:t>
-      </w:r>
-      <w:proofErr w:type="spellEnd"/>
-      <w:r>
-        <w:t xml:space="preserve">, May 03, 2024. </w:t>
-      </w:r>
-      <w:proofErr w:type="spellStart"/>
-      <w:r>
-        <w:t>doi</w:t>
-      </w:r>
-      <w:proofErr w:type="spellEnd"/>
-      <w:r>
-        <w:t>: 10.48550/arXiv.2309.12284.</w:t>
-      </w:r>
-    </w:p>
-    <w:p>
-      <w:pPr>
-        <w:pStyle w:val="Bibliography"/>
-      </w:pPr>
-      <w:r>
-        <w:lastRenderedPageBreak/>
-        <w:t>[21]</w:t>
-      </w:r>
-      <w:r>
-        <w:tab/>
-        <w:t xml:space="preserve">Wing Lian, Bleys Goodson, Eugene Pentland, Austin Cook, </w:t>
-      </w:r>
-      <w:proofErr w:type="spellStart"/>
-      <w:r>
-        <w:t>Chanvichet</w:t>
-      </w:r>
-      <w:proofErr w:type="spellEnd"/>
-      <w:r>
-        <w:t xml:space="preserve"> Vong, and “</w:t>
-      </w:r>
-      <w:proofErr w:type="spellStart"/>
-      <w:r>
-        <w:t>Teknium</w:t>
-      </w:r>
-      <w:proofErr w:type="spellEnd"/>
-      <w:r>
-        <w:t>,” “OpenOrca: An Open Dataset of GPT Augmented FLAN Reasoning Traces.” Accessed: Jun. 18, 2024. [Online]. Available: https://huggingface.co/datasets/Open-Orca/OpenOrca/blob/main/README.md</w:t>
-      </w:r>
-    </w:p>
-    <w:p>
-      <w:pPr>
-        <w:pStyle w:val="Bibliography"/>
-      </w:pPr>
-      <w:r>
-        <w:t>[22]</w:t>
-      </w:r>
-      <w:r>
-        <w:tab/>
-        <w:t xml:space="preserve">S. Mukherjee, A. Mitra, G. Jawahar, S. Agarwal, H. </w:t>
-      </w:r>
-      <w:proofErr w:type="spellStart"/>
-      <w:r>
-        <w:t>Palangi</w:t>
-      </w:r>
-      <w:proofErr w:type="spellEnd"/>
-      <w:r>
-        <w:t xml:space="preserve">, and A. Awadallah, “Orca: Progressive Learning from Complex Explanation Traces of GPT-4.” </w:t>
-      </w:r>
-      <w:proofErr w:type="spellStart"/>
-      <w:r>
-        <w:t>arXiv</w:t>
-      </w:r>
-      <w:proofErr w:type="spellEnd"/>
-      <w:r>
-        <w:t xml:space="preserve">, Jun. 05, 2023. </w:t>
-      </w:r>
-      <w:proofErr w:type="spellStart"/>
-      <w:r>
-        <w:t>doi</w:t>
-      </w:r>
-      <w:proofErr w:type="spellEnd"/>
-      <w:r>
-        <w:t>: 10.48550/arXiv.2306.02707.</w:t>
-      </w:r>
-    </w:p>
-    <w:p>
-      <w:pPr>
-        <w:pStyle w:val="Bibliography"/>
-      </w:pPr>
-      <w:r>
-        <w:t>[23]</w:t>
-      </w:r>
-      <w:r>
-        <w:tab/>
-        <w:t xml:space="preserve">S. Longpre </w:t>
+        <w:t xml:space="preserve">, “Transformers: State-of-the-Art Natural Language Processing,” in </w:t>
       </w:r>
       <w:r>
         <w:rPr>
           <w:i/>
           <w:iCs/>
         </w:rPr>
-        <w:t>et al.</w:t>
-      </w:r>
-      <w:r>
-        <w:t xml:space="preserve">, “The flan collection: designing data and methods for effective instruction tuning,” in </w:t>
+        <w:t xml:space="preserve">Proceedings of the 2020 Conference on Empirical Methods in Natural Language </w:t>
       </w:r>
       <w:r>
         <w:rPr>
           <w:i/>
           <w:iCs/>
         </w:rPr>
-        <w:t>Proceedings of the 40th International Conference on Machine Learning</w:t>
-      </w:r>
-      <w:r>
-        <w:t>, in ICML’23, vol. 202. &lt;conf-loc&gt;, &lt;city&gt;Honolulu&lt;/city&gt;, &lt;state&gt;Hawaii&lt;/state&gt;, &lt;country&gt;USA&lt;/country&gt;, &lt;/conf-loc&gt;: JMLR.org, Jul. 2023, pp. 22631–22648.</w:t>
+        <w:lastRenderedPageBreak/>
+        <w:t>Processing: System Demonstrations</w:t>
+      </w:r>
+      <w:r>
+        <w:t>, Q. Liu and D. Schlangen, Eds., Online: Association for Computational Linguistics, Oct. 2020, pp. 38–45. doi: 10.18653/v1/2020.emnlp-demos.6.</w:t>
       </w:r>
     </w:p>
     <w:p>
       <w:pPr>
         <w:pStyle w:val="Bibliography"/>
-      </w:pPr>
-      <w:r>
-        <w:t>[24]</w:t>
+        <w:spacing w:line="360" w:lineRule="auto"/>
+      </w:pPr>
+      <w:r>
+        <w:t>[27]</w:t>
       </w:r>
       <w:r>
         <w:tab/>
-        <w:t xml:space="preserve">H. </w:t>
-      </w:r>
-      <w:proofErr w:type="spellStart"/>
-      <w:r>
-        <w:t>Touvron</w:t>
-      </w:r>
-      <w:proofErr w:type="spellEnd"/>
-      <w:r>
-        <w:t xml:space="preserve"> </w:t>
+        <w:t xml:space="preserve">M. Lipinski, K. Yao, C. Breitinger, J. Beel, and B. Gipp, “Evaluation of header metadata extraction approaches and tools for scientific PDF documents,” in </w:t>
       </w:r>
       <w:r>
         <w:rPr>
           <w:i/>
           <w:iCs/>
         </w:rPr>
-        <w:t>et al.</w:t>
-      </w:r>
-      <w:r>
-        <w:t xml:space="preserve">, “Llama 2: Open Foundation and Fine-Tuned Chat Models.” </w:t>
-      </w:r>
-      <w:proofErr w:type="spellStart"/>
-      <w:r>
-        <w:t>arXiv</w:t>
-      </w:r>
-      <w:proofErr w:type="spellEnd"/>
-      <w:r>
-        <w:t xml:space="preserve">, Jul. 19, 2023. </w:t>
-      </w:r>
-      <w:proofErr w:type="spellStart"/>
-      <w:r>
-        <w:t>doi</w:t>
-      </w:r>
-      <w:proofErr w:type="spellEnd"/>
-      <w:r>
-        <w:t>: 10.48550/arXiv.2307.09288.</w:t>
+        <w:t>Proceedings of the 13th ACM/IEEE-CS joint conference on Digital libraries</w:t>
+      </w:r>
+      <w:r>
+        <w:t>, Indianapolis Indiana USA: ACM, Jul. 2013, pp. 385–386. doi: 10.1145/2467696.2467753.</w:t>
       </w:r>
     </w:p>
     <w:p>
       <w:pPr>
         <w:pStyle w:val="Bibliography"/>
-      </w:pPr>
-      <w:r>
-        <w:t>[25]</w:t>
+        <w:spacing w:line="360" w:lineRule="auto"/>
+      </w:pPr>
+      <w:r>
+        <w:t>[28]</w:t>
       </w:r>
       <w:r>
         <w:tab/>
-        <w:t xml:space="preserve">H. </w:t>
-      </w:r>
-      <w:proofErr w:type="spellStart"/>
-      <w:r>
-        <w:t>Touvron</w:t>
-      </w:r>
-      <w:proofErr w:type="spellEnd"/>
-      <w:r>
-        <w:t xml:space="preserve"> </w:t>
+        <w:t xml:space="preserve">P. Lopez, C. Du, J. Cohoon, K. Ram, and J. Howison, “Mining Software Entities in Scientific Literature: Document-level NER for an Extremely Imbalance and Large-scale Task,” in </w:t>
       </w:r>
       <w:r>
         <w:rPr>
           <w:i/>
           <w:iCs/>
         </w:rPr>
-        <w:t>et al.</w:t>
-      </w:r>
-      <w:r>
-        <w:t>, “</w:t>
-      </w:r>
-      <w:proofErr w:type="spellStart"/>
-      <w:r>
-        <w:t>LLaMA</w:t>
-      </w:r>
-      <w:proofErr w:type="spellEnd"/>
-      <w:r>
-        <w:t xml:space="preserve">: Open and Efficient Foundation Language Models.” </w:t>
-      </w:r>
-      <w:proofErr w:type="spellStart"/>
-      <w:r>
-        <w:t>arXiv</w:t>
-      </w:r>
-      <w:proofErr w:type="spellEnd"/>
-      <w:r>
-        <w:t xml:space="preserve">, Feb. 27, 2023. </w:t>
-      </w:r>
-      <w:proofErr w:type="spellStart"/>
-      <w:r>
-        <w:t>doi</w:t>
-      </w:r>
-      <w:proofErr w:type="spellEnd"/>
-      <w:r>
-        <w:t>: 10.48550/arXiv.2302.13971.</w:t>
+        <w:t>Proceedings of the 30th ACM International Conference on Information &amp; Knowledge Management</w:t>
+      </w:r>
+      <w:r>
+        <w:t>, in CIKM ’21. New York, NY, USA: Association for Computing Machinery, Oct. 2021, pp. 3986–3995. doi: 10.1145/3459637.3481936.</w:t>
       </w:r>
     </w:p>
     <w:p>
       <w:pPr>
         <w:pStyle w:val="Bibliography"/>
-      </w:pPr>
-      <w:r>
-        <w:t>[26]</w:t>
+        <w:spacing w:line="360" w:lineRule="auto"/>
+      </w:pPr>
+      <w:r>
+        <w:t>[29]</w:t>
       </w:r>
       <w:r>
         <w:tab/>
-        <w:t xml:space="preserve">T. Wolf </w:t>
+        <w:t xml:space="preserve">J. M. Nicholson </w:t>
       </w:r>
       <w:r>
         <w:rPr>
@@ -29768,399 +29449,141 @@
         <w:t>et al.</w:t>
       </w:r>
       <w:r>
-        <w:t xml:space="preserve">, “Transformers: State-of-the-Art Natural Language Processing,” in </w:t>
+        <w:t>, “scite: a smart citation index that displays the context of citations and classifies their intent using deep learning.” bioRxiv, p. 2021.03.15.435418, Mar. 16, 2021. doi: 10.1101/2021.03.15.435418.</w:t>
+      </w:r>
+    </w:p>
+    <w:p>
+      <w:pPr>
+        <w:pStyle w:val="Bibliography"/>
+        <w:spacing w:line="360" w:lineRule="auto"/>
+      </w:pPr>
+      <w:r>
+        <w:t>[30]</w:t>
+      </w:r>
+      <w:r>
+        <w:tab/>
+        <w:t>M. Grennan and J. Beel, “Synthetic vs. Real Reference Strings for Citation Parsing, and the Importance of Re-training and Out-Of-Sample Data for Meaningful Evaluations: Experiments with GROBID, GIANT and Cora.” arXiv, Apr. 25, 2020. Accessed: Nov. 03, 2023. [Online]. Available: http://arxiv.org/abs/2004.10410</w:t>
+      </w:r>
+    </w:p>
+    <w:p>
+      <w:pPr>
+        <w:pStyle w:val="Bibliography"/>
+        <w:spacing w:line="360" w:lineRule="auto"/>
+      </w:pPr>
+      <w:r>
+        <w:t>[31]</w:t>
+      </w:r>
+      <w:r>
+        <w:tab/>
+        <w:t xml:space="preserve">C.-Y. Lin, “ROUGE: A Package for Automatic Evaluation of Summaries,” in </w:t>
       </w:r>
       <w:r>
         <w:rPr>
           <w:i/>
           <w:iCs/>
         </w:rPr>
-        <w:t>Proceedings of the 2020 Conference on Empirical Methods in Natural Language Processing: System Demonstrations</w:t>
-      </w:r>
-      <w:r>
-        <w:t xml:space="preserve">, Q. Liu and D. Schlangen, Eds., Online: Association for Computational Linguistics, Oct. 2020, pp. 38–45. </w:t>
-      </w:r>
-      <w:proofErr w:type="spellStart"/>
-      <w:r>
-        <w:t>doi</w:t>
-      </w:r>
-      <w:proofErr w:type="spellEnd"/>
-      <w:r>
-        <w:t>: 10.18653/v1/2020.emnlp-demos.6.</w:t>
+        <w:t>Text Summarization Branches Out</w:t>
+      </w:r>
+      <w:r>
+        <w:t>, Barcelona, Spain: Association for Computational Linguistics, Jul. 2004, pp. 74–81. Accessed: May 06, 2024. [Online]. Available: https://aclanthology.org/W04-1013</w:t>
       </w:r>
     </w:p>
     <w:p>
       <w:pPr>
         <w:pStyle w:val="Bibliography"/>
-      </w:pPr>
-      <w:r>
-        <w:t>[27]</w:t>
+        <w:spacing w:line="360" w:lineRule="auto"/>
+      </w:pPr>
+      <w:r>
+        <w:t>[32]</w:t>
       </w:r>
       <w:r>
         <w:tab/>
-        <w:t xml:space="preserve">M. Lipinski, K. Yao, C. Breitinger, J. Beel, and B. Gipp, “Evaluation of header metadata extraction approaches and tools for scientific PDF documents,” in </w:t>
-      </w:r>
-      <w:r>
-        <w:rPr>
-          <w:i/>
-          <w:iCs/>
-        </w:rPr>
-        <w:t>Proceedings of the 13th ACM/IEEE-CS joint conference on Digital libraries</w:t>
-      </w:r>
-      <w:r>
-        <w:t xml:space="preserve">, Indianapolis Indiana USA: ACM, Jul. 2013, pp. 385–386. </w:t>
-      </w:r>
-      <w:proofErr w:type="spellStart"/>
-      <w:r>
-        <w:t>doi</w:t>
-      </w:r>
-      <w:proofErr w:type="spellEnd"/>
-      <w:r>
-        <w:t>: 10.1145/2467696.2467753.</w:t>
+        <w:t>R. Deienno, D. Nesvorny, M. S. Clement, W. F. Bottke, A. Izidoro, and K. J. Walsh, “Accretion and Uneven Depletion of the Main Asteroid Belt.” arXiv, Apr. 04, 2024. Accessed: Apr. 08, 2024. [Online]. Available: http://arxiv.org/abs/2404.03791</w:t>
       </w:r>
     </w:p>
     <w:p>
       <w:pPr>
         <w:pStyle w:val="Bibliography"/>
-      </w:pPr>
-      <w:r>
-        <w:t>[28]</w:t>
+        <w:spacing w:line="360" w:lineRule="auto"/>
+      </w:pPr>
+      <w:r>
+        <w:t>[33]</w:t>
       </w:r>
       <w:r>
         <w:tab/>
-        <w:t xml:space="preserve">P. Lopez, C. Du, J. Cohoon, K. Ram, and J. Howison, “Mining Software Entities in Scientific Literature: Document-level NER for an Extremely Imbalance and Large-scale Task,” in </w:t>
-      </w:r>
-      <w:r>
-        <w:rPr>
-          <w:i/>
-          <w:iCs/>
-        </w:rPr>
-        <w:t>Proceedings of the 30th ACM International Conference on Information &amp; Knowledge Management</w:t>
-      </w:r>
-      <w:r>
-        <w:t xml:space="preserve">, in CIKM ’21. New York, NY, USA: Association for Computing Machinery, Oct. 2021, pp. 3986–3995. </w:t>
-      </w:r>
-      <w:proofErr w:type="spellStart"/>
-      <w:r>
-        <w:t>doi</w:t>
-      </w:r>
-      <w:proofErr w:type="spellEnd"/>
-      <w:r>
-        <w:t>: 10.1145/3459637.3481936.</w:t>
+        <w:t>E. Elokda, H. Nax, S. Bolognani, and F. Dörfler, “Karma: An Experimental Study.” arXiv, Apr. 03, 2024. doi: 10.48550/arXiv.2404.02687.</w:t>
       </w:r>
     </w:p>
     <w:p>
       <w:pPr>
         <w:pStyle w:val="Bibliography"/>
-      </w:pPr>
-      <w:r>
-        <w:t>[29]</w:t>
+        <w:spacing w:line="360" w:lineRule="auto"/>
+      </w:pPr>
+      <w:r>
+        <w:t>[34]</w:t>
       </w:r>
       <w:r>
         <w:tab/>
-        <w:t xml:space="preserve">J. M. Nicholson </w:t>
-      </w:r>
-      <w:r>
-        <w:rPr>
-          <w:i/>
-          <w:iCs/>
-        </w:rPr>
-        <w:t>et al.</w:t>
-      </w:r>
-      <w:r>
-        <w:t>, “</w:t>
-      </w:r>
-      <w:proofErr w:type="spellStart"/>
-      <w:r>
-        <w:t>scite</w:t>
-      </w:r>
-      <w:proofErr w:type="spellEnd"/>
-      <w:r>
-        <w:t xml:space="preserve">: a smart citation index that displays the context of citations and classifies their intent using deep learning.” </w:t>
-      </w:r>
-      <w:proofErr w:type="spellStart"/>
-      <w:r>
-        <w:t>bioRxiv</w:t>
-      </w:r>
-      <w:proofErr w:type="spellEnd"/>
-      <w:r>
-        <w:t xml:space="preserve">, p. 2021.03.15.435418, Mar. 16, 2021. </w:t>
-      </w:r>
-      <w:proofErr w:type="spellStart"/>
-      <w:r>
-        <w:t>doi</w:t>
-      </w:r>
-      <w:proofErr w:type="spellEnd"/>
-      <w:r>
-        <w:t>: 10.1101/2021.03.15.435418.</w:t>
+        <w:t>K. S. Hansen, J. D. Moreno-Ternero, and L. P. Østerdal, “Productivity and quality-adjusted life years: QALYs, PALYs and beyond.” arXiv, Apr. 05, 2024. Accessed: Apr. 08, 2024. [Online]. Available: http://arxiv.org/abs/2404.04121</w:t>
       </w:r>
     </w:p>
     <w:p>
       <w:pPr>
         <w:pStyle w:val="Bibliography"/>
-      </w:pPr>
-      <w:r>
-        <w:t>[30]</w:t>
+        <w:spacing w:line="360" w:lineRule="auto"/>
+      </w:pPr>
+      <w:r>
+        <w:t>[35]</w:t>
       </w:r>
       <w:r>
         <w:tab/>
-        <w:t xml:space="preserve">M. Grennan and J. Beel, “Synthetic vs. Real Reference Strings for Citation Parsing, and the Importance of Re-training and Out-Of-Sample Data for Meaningful Evaluations: Experiments with GROBID, GIANT and Cora.” </w:t>
-      </w:r>
-      <w:proofErr w:type="spellStart"/>
-      <w:r>
-        <w:t>arXiv</w:t>
-      </w:r>
-      <w:proofErr w:type="spellEnd"/>
-      <w:r>
-        <w:t>, Apr. 25, 2020. Accessed: Nov. 03, 2023. [Online]. Available: http://arxiv.org/abs/2004.10410</w:t>
+        <w:t>D. F. O. Onah, E. L. L. Pang, and M. El-Haj, “A Data-driven Latent Semantic Analysis for Automatic Text Summarization using LDA Topic Modelling.” arXiv, May 29, 2023. doi: 10.48550/arXiv.2207.14687.</w:t>
       </w:r>
     </w:p>
     <w:p>
       <w:pPr>
         <w:pStyle w:val="Bibliography"/>
-      </w:pPr>
-      <w:r>
-        <w:t>[31]</w:t>
+        <w:spacing w:line="360" w:lineRule="auto"/>
+      </w:pPr>
+      <w:r>
+        <w:lastRenderedPageBreak/>
+        <w:t>[36]</w:t>
       </w:r>
       <w:r>
         <w:tab/>
-        <w:t xml:space="preserve">C.-Y. Lin, “ROUGE: A Package for Automatic Evaluation of Summaries,” in </w:t>
-      </w:r>
-      <w:r>
-        <w:rPr>
-          <w:i/>
-          <w:iCs/>
-        </w:rPr>
-        <w:t>Text Summarization Branches Out</w:t>
-      </w:r>
-      <w:r>
-        <w:t>, Barcelona, Spain: Association for Computational Linguistics, Jul. 2004, pp. 74–81. Accessed: May 06, 2024. [Online]. Available: https://aclanthology.org/W04-1013</w:t>
+        <w:t>A. J. Peterson, “AI and the Problem of Knowledge Collapse.” arXiv, Apr. 04, 2024. doi: 10.48550/arXiv.2404.03502.</w:t>
       </w:r>
     </w:p>
     <w:p>
       <w:pPr>
         <w:pStyle w:val="Bibliography"/>
-      </w:pPr>
-      <w:r>
-        <w:t>[32]</w:t>
+        <w:spacing w:line="360" w:lineRule="auto"/>
+      </w:pPr>
+      <w:r>
+        <w:t>[37]</w:t>
       </w:r>
       <w:r>
         <w:tab/>
-        <w:t xml:space="preserve">R. </w:t>
-      </w:r>
-      <w:proofErr w:type="spellStart"/>
-      <w:r>
-        <w:t>Deienno</w:t>
-      </w:r>
-      <w:proofErr w:type="spellEnd"/>
-      <w:r>
-        <w:t xml:space="preserve">, D. </w:t>
-      </w:r>
-      <w:proofErr w:type="spellStart"/>
-      <w:r>
-        <w:t>Nesvorny</w:t>
-      </w:r>
-      <w:proofErr w:type="spellEnd"/>
-      <w:r>
-        <w:t xml:space="preserve">, M. S. Clement, W. F. Bottke, A. </w:t>
-      </w:r>
-      <w:proofErr w:type="spellStart"/>
-      <w:r>
-        <w:t>Izidoro</w:t>
-      </w:r>
-      <w:proofErr w:type="spellEnd"/>
-      <w:r>
-        <w:t xml:space="preserve">, and K. J. Walsh, “Accretion and Uneven Depletion of the Main Asteroid Belt.” </w:t>
-      </w:r>
-      <w:proofErr w:type="spellStart"/>
-      <w:r>
-        <w:t>arXiv</w:t>
-      </w:r>
-      <w:proofErr w:type="spellEnd"/>
-      <w:r>
-        <w:t>, Apr. 04, 2024. Accessed: Apr. 08, 2024. [Online]. Available: http://arxiv.org/abs/2404.03791</w:t>
+        <w:t>D. L. Pires and M. Broom, “The rules of multiplayer cooperation in networks of communities.” arXiv, Apr. 04, 2024. Accessed: Apr. 08, 2024. [Online]. Available: http://arxiv.org/abs/2404.03718</w:t>
       </w:r>
     </w:p>
     <w:p>
       <w:pPr>
         <w:pStyle w:val="Bibliography"/>
-      </w:pPr>
-      <w:r>
-        <w:t>[33]</w:t>
+        <w:spacing w:line="360" w:lineRule="auto"/>
+      </w:pPr>
+      <w:r>
+        <w:t>[38]</w:t>
       </w:r>
       <w:r>
         <w:tab/>
-        <w:t xml:space="preserve">E. </w:t>
-      </w:r>
-      <w:proofErr w:type="spellStart"/>
-      <w:r>
-        <w:t>Elokda</w:t>
-      </w:r>
-      <w:proofErr w:type="spellEnd"/>
-      <w:r>
-        <w:t xml:space="preserve">, H. </w:t>
-      </w:r>
-      <w:proofErr w:type="spellStart"/>
-      <w:r>
-        <w:t>Nax</w:t>
-      </w:r>
-      <w:proofErr w:type="spellEnd"/>
-      <w:r>
-        <w:t xml:space="preserve">, S. </w:t>
-      </w:r>
-      <w:proofErr w:type="spellStart"/>
-      <w:r>
-        <w:t>Bolognani</w:t>
-      </w:r>
-      <w:proofErr w:type="spellEnd"/>
-      <w:r>
-        <w:t xml:space="preserve">, and F. Dörfler, “Karma: An Experimental Study.” </w:t>
-      </w:r>
-      <w:proofErr w:type="spellStart"/>
-      <w:r>
-        <w:t>arXiv</w:t>
-      </w:r>
-      <w:proofErr w:type="spellEnd"/>
-      <w:r>
-        <w:t xml:space="preserve">, Apr. 03, 2024. </w:t>
-      </w:r>
-      <w:proofErr w:type="spellStart"/>
-      <w:r>
-        <w:t>doi</w:t>
-      </w:r>
-      <w:proofErr w:type="spellEnd"/>
-      <w:r>
-        <w:t>: 10.48550/arXiv.2404.02687.</w:t>
+        <w:t>D. Raposo, S. Ritter, B. Richards, T. Lillicrap, P. C. Humphreys, and A. Santoro, “Mixture-of-Depths: Dynamically allocating compute in transformer-based language models.” arXiv, Apr. 02, 2024. Accessed: Apr. 08, 2024. [Online]. Available: http://arxiv.org/abs/2404.02258</w:t>
       </w:r>
     </w:p>
     <w:p>
       <w:pPr>
         <w:pStyle w:val="Bibliography"/>
-      </w:pPr>
-      <w:r>
-        <w:t>[34]</w:t>
-      </w:r>
-      <w:r>
-        <w:tab/>
-        <w:t>K. S. Hansen, J. D. Moreno-</w:t>
-      </w:r>
-      <w:proofErr w:type="spellStart"/>
-      <w:r>
-        <w:t>Ternero</w:t>
-      </w:r>
-      <w:proofErr w:type="spellEnd"/>
-      <w:r>
-        <w:t xml:space="preserve">, and L. P. Østerdal, “Productivity and quality-adjusted life years: QALYs, PALYs and beyond.” </w:t>
-      </w:r>
-      <w:proofErr w:type="spellStart"/>
-      <w:r>
-        <w:t>arXiv</w:t>
-      </w:r>
-      <w:proofErr w:type="spellEnd"/>
-      <w:r>
-        <w:t>, Apr. 05, 2024. Accessed: Apr. 08, 2024. [Online]. Available: http://arxiv.org/abs/2404.04121</w:t>
-      </w:r>
-    </w:p>
-    <w:p>
-      <w:pPr>
-        <w:pStyle w:val="Bibliography"/>
-      </w:pPr>
-      <w:r>
-        <w:lastRenderedPageBreak/>
-        <w:t>[35]</w:t>
-      </w:r>
-      <w:r>
-        <w:tab/>
-        <w:t xml:space="preserve">D. F. O. Onah, E. L. L. Pang, and M. El-Haj, “A Data-driven Latent Semantic Analysis for Automatic Text Summarization using LDA Topic Modelling.” </w:t>
-      </w:r>
-      <w:proofErr w:type="spellStart"/>
-      <w:r>
-        <w:t>arXiv</w:t>
-      </w:r>
-      <w:proofErr w:type="spellEnd"/>
-      <w:r>
-        <w:t xml:space="preserve">, May 29, 2023. </w:t>
-      </w:r>
-      <w:proofErr w:type="spellStart"/>
-      <w:r>
-        <w:t>doi</w:t>
-      </w:r>
-      <w:proofErr w:type="spellEnd"/>
-      <w:r>
-        <w:t>: 10.48550/arXiv.2207.14687.</w:t>
-      </w:r>
-    </w:p>
-    <w:p>
-      <w:pPr>
-        <w:pStyle w:val="Bibliography"/>
-      </w:pPr>
-      <w:r>
-        <w:t>[36]</w:t>
-      </w:r>
-      <w:r>
-        <w:tab/>
-        <w:t xml:space="preserve">A. J. Peterson, “AI and the Problem of Knowledge Collapse.” </w:t>
-      </w:r>
-      <w:proofErr w:type="spellStart"/>
-      <w:r>
-        <w:t>arXiv</w:t>
-      </w:r>
-      <w:proofErr w:type="spellEnd"/>
-      <w:r>
-        <w:t xml:space="preserve">, Apr. 04, 2024. </w:t>
-      </w:r>
-      <w:proofErr w:type="spellStart"/>
-      <w:r>
-        <w:t>doi</w:t>
-      </w:r>
-      <w:proofErr w:type="spellEnd"/>
-      <w:r>
-        <w:t>: 10.48550/arXiv.2404.03502.</w:t>
-      </w:r>
-    </w:p>
-    <w:p>
-      <w:pPr>
-        <w:pStyle w:val="Bibliography"/>
-      </w:pPr>
-      <w:r>
-        <w:t>[37]</w:t>
-      </w:r>
-      <w:r>
-        <w:tab/>
-        <w:t xml:space="preserve">D. L. Pires and M. Broom, “The rules of multiplayer cooperation in networks of communities.” </w:t>
-      </w:r>
-      <w:proofErr w:type="spellStart"/>
-      <w:r>
-        <w:t>arXiv</w:t>
-      </w:r>
-      <w:proofErr w:type="spellEnd"/>
-      <w:r>
-        <w:t>, Apr. 04, 2024. Accessed: Apr. 08, 2024. [Online]. Available: http://arxiv.org/abs/2404.03718</w:t>
-      </w:r>
-    </w:p>
-    <w:p>
-      <w:pPr>
-        <w:pStyle w:val="Bibliography"/>
-      </w:pPr>
-      <w:r>
-        <w:t>[38]</w:t>
-      </w:r>
-      <w:r>
-        <w:tab/>
-        <w:t xml:space="preserve">D. Raposo, S. Ritter, B. Richards, T. Lillicrap, P. C. Humphreys, and A. Santoro, “Mixture-of-Depths: Dynamically allocating compute in transformer-based language models.” </w:t>
-      </w:r>
-      <w:proofErr w:type="spellStart"/>
-      <w:r>
-        <w:t>arXiv</w:t>
-      </w:r>
-      <w:proofErr w:type="spellEnd"/>
-      <w:r>
-        <w:t>, Apr. 02, 2024. Accessed: Apr. 08, 2024. [Online]. Available: http://arxiv.org/abs/2404.02258</w:t>
-      </w:r>
-    </w:p>
-    <w:p>
-      <w:pPr>
-        <w:pStyle w:val="Bibliography"/>
+        <w:spacing w:line="360" w:lineRule="auto"/>
       </w:pPr>
       <w:r>
         <w:t>[39]</w:t>
@@ -30173,97 +29596,45 @@
     <w:p>
       <w:pPr>
         <w:pStyle w:val="Bibliography"/>
+        <w:spacing w:line="360" w:lineRule="auto"/>
       </w:pPr>
       <w:r>
         <w:t>[40]</w:t>
       </w:r>
       <w:r>
         <w:tab/>
-        <w:t xml:space="preserve">I. Urteaga and C. H. Wiggins, “Sequential Monte Carlo Bandits.” </w:t>
-      </w:r>
-      <w:proofErr w:type="spellStart"/>
-      <w:r>
-        <w:t>arXiv</w:t>
-      </w:r>
-      <w:proofErr w:type="spellEnd"/>
-      <w:r>
-        <w:t xml:space="preserve">, Apr. 04, 2024. </w:t>
-      </w:r>
-      <w:proofErr w:type="spellStart"/>
-      <w:r>
-        <w:t>doi</w:t>
-      </w:r>
-      <w:proofErr w:type="spellEnd"/>
-      <w:r>
-        <w:t>: 10.48550/arXiv.1808.02933.</w:t>
+        <w:t>I. Urteaga and C. H. Wiggins, “Sequential Monte Carlo Bandits.” arXiv, Apr. 04, 2024. doi: 10.48550/arXiv.1808.02933.</w:t>
       </w:r>
     </w:p>
     <w:p>
       <w:pPr>
         <w:pStyle w:val="Bibliography"/>
+        <w:spacing w:line="360" w:lineRule="auto"/>
       </w:pPr>
       <w:r>
         <w:t>[41]</w:t>
       </w:r>
       <w:r>
         <w:tab/>
-        <w:t xml:space="preserve">G. Viglietta, “History Trees and Their Applications.” </w:t>
-      </w:r>
-      <w:proofErr w:type="spellStart"/>
-      <w:r>
-        <w:t>arXiv</w:t>
-      </w:r>
-      <w:proofErr w:type="spellEnd"/>
-      <w:r>
-        <w:t xml:space="preserve">, Apr. 04, 2024. </w:t>
-      </w:r>
-      <w:proofErr w:type="spellStart"/>
-      <w:r>
-        <w:t>doi</w:t>
-      </w:r>
-      <w:proofErr w:type="spellEnd"/>
-      <w:r>
-        <w:t>: 10.48550/arXiv.2404.02673.</w:t>
+        <w:t>G. Viglietta, “History Trees and Their Applications.” arXiv, Apr. 04, 2024. doi: 10.48550/arXiv.2404.02673.</w:t>
       </w:r>
     </w:p>
     <w:p>
       <w:pPr>
         <w:pStyle w:val="Bibliography"/>
+        <w:spacing w:line="360" w:lineRule="auto"/>
       </w:pPr>
       <w:r>
         <w:t>[42]</w:t>
       </w:r>
       <w:r>
         <w:tab/>
-        <w:t>J. Yu, M. Huber, and K. Tang, “</w:t>
-      </w:r>
-      <w:proofErr w:type="spellStart"/>
-      <w:r>
-        <w:t>GreedLlama</w:t>
-      </w:r>
-      <w:proofErr w:type="spellEnd"/>
-      <w:r>
-        <w:t xml:space="preserve">: Performance of Financial Value-Aligned Large Language Models in Moral Reasoning.” </w:t>
-      </w:r>
-      <w:proofErr w:type="spellStart"/>
-      <w:r>
-        <w:t>arXiv</w:t>
-      </w:r>
-      <w:proofErr w:type="spellEnd"/>
-      <w:r>
-        <w:t xml:space="preserve">, Apr. 02, 2024. </w:t>
-      </w:r>
-      <w:proofErr w:type="spellStart"/>
-      <w:r>
-        <w:t>doi</w:t>
-      </w:r>
-      <w:proofErr w:type="spellEnd"/>
-      <w:r>
-        <w:t>: 10.48550/arXiv.2404.02934.</w:t>
-      </w:r>
-    </w:p>
-    <w:p>
-      <w:pPr>
+        <w:t>J. Yu, M. Huber, and K. Tang, “GreedLlama: Performance of Financial Value-Aligned Large Language Models in Moral Reasoning.” arXiv, Apr. 02, 2024. doi: 10.48550/arXiv.2404.02934.</w:t>
+      </w:r>
+    </w:p>
+    <w:p>
+      <w:pPr>
+        <w:spacing w:line="360" w:lineRule="auto"/>
         <w:ind w:left="360"/>
       </w:pPr>
       <w:r>
@@ -30705,27 +30076,7 @@
           <w:sz w:val="20"/>
           <w:szCs w:val="20"/>
         </w:rPr>
-        <w:t xml:space="preserve"> market due to shrinking working age share of the population, there is a pressing need to protect the health and productivity of the economically active population. Therefore, critical decisions on health care interventions, as well as occupational health and safety policies, have to be made constantly. </w:t>
-      </w:r>
-      <w:proofErr w:type="gramStart"/>
-      <w:r>
-        <w:rPr>
-          <w:rFonts w:ascii="Courier New" w:eastAsia="Times New Roman" w:hAnsi="Courier New" w:cs="Courier New"/>
-          <w:color w:val="448C27"/>
-          <w:sz w:val="20"/>
-          <w:szCs w:val="20"/>
-        </w:rPr>
-        <w:t>The evidence</w:t>
-      </w:r>
-      <w:proofErr w:type="gramEnd"/>
-      <w:r>
-        <w:rPr>
-          <w:rFonts w:ascii="Courier New" w:eastAsia="Times New Roman" w:hAnsi="Courier New" w:cs="Courier New"/>
-          <w:color w:val="448C27"/>
-          <w:sz w:val="20"/>
-          <w:szCs w:val="20"/>
-        </w:rPr>
-        <w:t xml:space="preserve"> from clinical trials and observational studies, in addition to assessments about the productivity consequences, are crucial to make those decisions. The purpose of this paper is to develop a unified framework for the measurement and valuation of outcomes of such </w:t>
+        <w:t xml:space="preserve"> market due to shrinking working age share of the population, there is a pressing need to protect the health and productivity of the economically active population. Therefore, critical decisions on health care interventions, as well as occupational health and safety policies, have to be made constantly. The evidence from clinical trials and observational studies, in addition to assessments about the productivity consequences, are crucial to make those decisions. The purpose of this paper is to develop a unified framework for the measurement and valuation of outcomes of such </w:t>
       </w:r>
       <w:proofErr w:type="spellStart"/>
       <w:r>
@@ -31595,27 +30946,7 @@
           <w:sz w:val="20"/>
           <w:szCs w:val="20"/>
         </w:rPr>
-        <w:t xml:space="preserve"> what follows, we present some basic axioms for social preferences in the current context, that will be common to all the evaluation functions we consider in this paper. In this section, we present a set of seven axioms that </w:t>
-      </w:r>
-      <w:proofErr w:type="gramStart"/>
-      <w:r>
-        <w:rPr>
-          <w:rFonts w:ascii="Courier New" w:eastAsia="Times New Roman" w:hAnsi="Courier New" w:cs="Courier New"/>
-          <w:color w:val="448C27"/>
-          <w:sz w:val="20"/>
-          <w:szCs w:val="20"/>
-        </w:rPr>
-        <w:t>forms</w:t>
-      </w:r>
-      <w:proofErr w:type="gramEnd"/>
-      <w:r>
-        <w:rPr>
-          <w:rFonts w:ascii="Courier New" w:eastAsia="Times New Roman" w:hAnsi="Courier New" w:cs="Courier New"/>
-          <w:color w:val="448C27"/>
-          <w:sz w:val="20"/>
-          <w:szCs w:val="20"/>
-        </w:rPr>
-        <w:t xml:space="preserve"> the necessary conditions for the theorems presented in the remaining sections of this paper. These are termed the COMMON axioms. The axioms reflect basic principles adapted to our framework that are widely accepted in economics. In the following sections, additional axioms are presented, which together with the COMMON axioms close the characterizations of the evaluation functions we </w:t>
+        <w:t xml:space="preserve"> what follows, we present some basic axioms for social preferences in the current context, that will be common to all the evaluation functions we consider in this paper. In this section, we present a set of seven axioms that forms the necessary conditions for the theorems presented in the remaining sections of this paper. These are termed the COMMON axioms. The axioms reflect basic principles adapted to our framework that are widely accepted in economics. In the following sections, additional axioms are presented, which together with the COMMON axioms close the characterizations of the evaluation functions we </w:t>
       </w:r>
       <w:proofErr w:type="spellStart"/>
       <w:r>
@@ -47781,15 +47112,6 @@
 </file>
 
 <file path=customXml/item1.xml><?xml version="1.0" encoding="utf-8"?>
-<?mso-contentType ?>
-<FormTemplates xmlns="http://schemas.microsoft.com/sharepoint/v3/contenttype/forms">
-  <Display>DocumentLibraryForm</Display>
-  <Edit>DocumentLibraryForm</Edit>
-  <New>DocumentLibraryForm</New>
-</FormTemplates>
-</file>
-
-<file path=customXml/item2.xml><?xml version="1.0" encoding="utf-8"?>
 <ct:contentTypeSchema xmlns:ct="http://schemas.microsoft.com/office/2006/metadata/contentType" xmlns:ma="http://schemas.microsoft.com/office/2006/metadata/properties/metaAttributes" ct:_="" ma:_="" ma:contentTypeName="Document" ma:contentTypeID="0x0101008775CE2BE5441F4BA39305A318FC1D82" ma:contentTypeVersion="15" ma:contentTypeDescription="Create a new document." ma:contentTypeScope="" ma:versionID="7aeec6acaae582d845ce87284797003b">
   <xsd:schema xmlns:xsd="http://www.w3.org/2001/XMLSchema" xmlns:xs="http://www.w3.org/2001/XMLSchema" xmlns:p="http://schemas.microsoft.com/office/2006/metadata/properties" xmlns:ns2="661292e1-a030-4f52-a6ee-be5ed51fe166" xmlns:ns3="2bf1d4b6-53c6-4a60-9638-f7cdf303ce3a" targetNamespace="http://schemas.microsoft.com/office/2006/metadata/properties" ma:root="true" ma:fieldsID="c860dbde0cc373291aa4e7f87a77504c" ns2:_="" ns3:_="">
     <xsd:import namespace="661292e1-a030-4f52-a6ee-be5ed51fe166"/>
@@ -48020,7 +47342,20 @@
 </ct:contentTypeSchema>
 </file>
 
+<file path=customXml/item2.xml><?xml version="1.0" encoding="utf-8"?>
+<?mso-contentType ?>
+<FormTemplates xmlns="http://schemas.microsoft.com/sharepoint/v3/contenttype/forms">
+  <Display>DocumentLibraryForm</Display>
+  <Edit>DocumentLibraryForm</Edit>
+  <New>DocumentLibraryForm</New>
+</FormTemplates>
+</file>
+
 <file path=customXml/item3.xml><?xml version="1.0" encoding="utf-8"?>
+<b:Sources xmlns:b="http://schemas.openxmlformats.org/officeDocument/2006/bibliography" xmlns="http://schemas.openxmlformats.org/officeDocument/2006/bibliography" SelectedStyle="\ISO690Nmerical.XSL" StyleName="ISO 690 - Numerical Reference"/>
+</file>
+
+<file path=customXml/item4.xml><?xml version="1.0" encoding="utf-8"?>
 <p:properties xmlns:p="http://schemas.microsoft.com/office/2006/metadata/properties" xmlns:xsi="http://www.w3.org/2001/XMLSchema-instance" xmlns:pc="http://schemas.microsoft.com/office/infopath/2007/PartnerControls">
   <documentManagement>
     <SharedWithUsers xmlns="2bf1d4b6-53c6-4a60-9638-f7cdf303ce3a">
@@ -48038,19 +47373,7 @@
 </p:properties>
 </file>
 
-<file path=customXml/item4.xml><?xml version="1.0" encoding="utf-8"?>
-<b:Sources xmlns:b="http://schemas.openxmlformats.org/officeDocument/2006/bibliography" xmlns="http://schemas.openxmlformats.org/officeDocument/2006/bibliography" SelectedStyle="\ISO690Nmerical.XSL" StyleName="ISO 690 - Numerical Reference"/>
-</file>
-
 <file path=customXml/itemProps1.xml><?xml version="1.0" encoding="utf-8"?>
-<ds:datastoreItem xmlns:ds="http://schemas.openxmlformats.org/officeDocument/2006/customXml" ds:itemID="{E7CB6653-06C2-4058-993E-28A8A2EA1559}">
-  <ds:schemaRefs>
-    <ds:schemaRef ds:uri="http://schemas.microsoft.com/sharepoint/v3/contenttype/forms"/>
-  </ds:schemaRefs>
-</ds:datastoreItem>
-</file>
-
-<file path=customXml/itemProps2.xml><?xml version="1.0" encoding="utf-8"?>
 <ds:datastoreItem xmlns:ds="http://schemas.openxmlformats.org/officeDocument/2006/customXml" ds:itemID="{A2C15B97-7EB7-4069-9A9B-2BC1B814BA3F}">
   <ds:schemaRefs>
     <ds:schemaRef ds:uri="http://schemas.microsoft.com/office/2006/metadata/contentType"/>
@@ -48069,7 +47392,23 @@
 </ds:datastoreItem>
 </file>
 
+<file path=customXml/itemProps2.xml><?xml version="1.0" encoding="utf-8"?>
+<ds:datastoreItem xmlns:ds="http://schemas.openxmlformats.org/officeDocument/2006/customXml" ds:itemID="{E7CB6653-06C2-4058-993E-28A8A2EA1559}">
+  <ds:schemaRefs>
+    <ds:schemaRef ds:uri="http://schemas.microsoft.com/sharepoint/v3/contenttype/forms"/>
+  </ds:schemaRefs>
+</ds:datastoreItem>
+</file>
+
 <file path=customXml/itemProps3.xml><?xml version="1.0" encoding="utf-8"?>
+<ds:datastoreItem xmlns:ds="http://schemas.openxmlformats.org/officeDocument/2006/customXml" ds:itemID="{360DD93C-5874-1F43-8A8B-8A0E82FA859B}">
+  <ds:schemaRefs>
+    <ds:schemaRef ds:uri="http://schemas.openxmlformats.org/officeDocument/2006/bibliography"/>
+  </ds:schemaRefs>
+</ds:datastoreItem>
+</file>
+
+<file path=customXml/itemProps4.xml><?xml version="1.0" encoding="utf-8"?>
 <ds:datastoreItem xmlns:ds="http://schemas.openxmlformats.org/officeDocument/2006/customXml" ds:itemID="{0A68F035-E895-41A8-AB0C-DA93985000D8}">
   <ds:schemaRefs>
     <ds:schemaRef ds:uri="http://schemas.microsoft.com/office/2006/metadata/properties"/>
@@ -48078,12 +47417,4 @@
     <ds:schemaRef ds:uri="661292e1-a030-4f52-a6ee-be5ed51fe166"/>
   </ds:schemaRefs>
 </ds:datastoreItem>
-</file>
-
-<file path=customXml/itemProps4.xml><?xml version="1.0" encoding="utf-8"?>
-<ds:datastoreItem xmlns:ds="http://schemas.openxmlformats.org/officeDocument/2006/customXml" ds:itemID="{360DD93C-5874-1F43-8A8B-8A0E82FA859B}">
-  <ds:schemaRefs>
-    <ds:schemaRef ds:uri="http://schemas.openxmlformats.org/officeDocument/2006/bibliography"/>
-  </ds:schemaRefs>
-</ds:datastoreItem>
 </file>
</xml_diff>